<commit_message>
project has been updated
</commit_message>
<xml_diff>
--- a/Datasets/Analysis-Sec1-1.docx
+++ b/Datasets/Analysis-Sec1-1.docx
@@ -23,7 +23,31 @@
           <w:szCs w:val="24"/>
           <w:rtl/>
         </w:rPr>
-        <w:t>بخش اول انتخاب مجموعه داده و توضیحات کامل در مورد آن</w:t>
+        <w:t>بخش اول</w:t>
+      </w:r>
+      <w:r>
+        <w:rPr>
+          <w:rFonts w:ascii="XB Niloofar" w:hAnsi="XB Niloofar" w:cs="XB Niloofar" w:hint="cs"/>
+          <w:b/>
+          <w:bCs/>
+          <w:sz w:val="24"/>
+          <w:szCs w:val="24"/>
+          <w:rtl/>
+        </w:rPr>
+        <w:t>.</w:t>
+      </w:r>
+      <w:bookmarkStart w:id="0" w:name="_GoBack"/>
+      <w:bookmarkEnd w:id="0"/>
+      <w:r>
+        <w:rPr>
+          <w:rFonts w:ascii="XB Niloofar" w:hAnsi="XB Niloofar" w:cs="XB Niloofar" w:hint="cs"/>
+          <w:b/>
+          <w:bCs/>
+          <w:sz w:val="24"/>
+          <w:szCs w:val="24"/>
+          <w:rtl/>
+        </w:rPr>
+        <w:t xml:space="preserve"> انتخاب مجموعه داده و توضیحات کامل در مورد آن</w:t>
       </w:r>
     </w:p>
     <w:p>
@@ -731,7 +755,7 @@
       <w:pPr>
         <w:bidi/>
         <w:rPr>
-          <w:rFonts w:ascii="XB Niloofar" w:hAnsi="XB Niloofar" w:cs="XB Niloofar" w:hint="cs"/>
+          <w:rFonts w:ascii="XB Niloofar" w:hAnsi="XB Niloofar" w:cs="XB Niloofar"/>
           <w:rtl/>
           <w:lang w:bidi="fa-IR"/>
         </w:rPr>
@@ -1345,7 +1369,6 @@
                 <w:szCs w:val="24"/>
               </w:rPr>
             </w:pPr>
-            <w:bookmarkStart w:id="0" w:name="_GoBack"/>
             <w:r>
               <w:rPr>
                 <w:rFonts w:ascii="XB Niloofar" w:hAnsi="XB Niloofar" w:cs="XB Niloofar"/>
@@ -1458,7 +1481,7 @@
             <w:pPr>
               <w:jc w:val="center"/>
               <w:rPr>
-                <w:rFonts w:ascii="XB Niloofar" w:hAnsi="XB Niloofar" w:cs="XB Niloofar" w:hint="cs"/>
+                <w:rFonts w:ascii="XB Niloofar" w:hAnsi="XB Niloofar" w:cs="XB Niloofar"/>
                 <w:rtl/>
                 <w:lang w:bidi="fa-IR"/>
               </w:rPr>
@@ -1802,7 +1825,7 @@
               <w:bidi/>
               <w:jc w:val="center"/>
               <w:rPr>
-                <w:rFonts w:ascii="XB Niloofar" w:hAnsi="XB Niloofar" w:cs="XB Niloofar" w:hint="cs"/>
+                <w:rFonts w:ascii="XB Niloofar" w:hAnsi="XB Niloofar" w:cs="XB Niloofar"/>
                 <w:rtl/>
                 <w:lang w:bidi="fa-IR"/>
               </w:rPr>
@@ -2420,7 +2443,6 @@
           </w:p>
         </w:tc>
       </w:tr>
-      <w:bookmarkEnd w:id="0"/>
     </w:tbl>
     <w:p>
       <w:pPr>

</xml_diff>